<commit_message>
updated software description to current.
</commit_message>
<xml_diff>
--- a/Software/Software Description/Software Description.docx
+++ b/Software/Software Description/Software Description.docx
@@ -1,6 +1,6 @@
 
 <file path=word/document.xml><?xml version="1.0" encoding="utf-8"?>
-<w:document xmlns:wpc="http://schemas.microsoft.com/office/word/2010/wordprocessingCanvas" xmlns:mc="http://schemas.openxmlformats.org/markup-compatibility/2006" xmlns:o="urn:schemas-microsoft-com:office:office" xmlns:r="http://schemas.openxmlformats.org/officeDocument/2006/relationships" xmlns:m="http://schemas.openxmlformats.org/officeDocument/2006/math" xmlns:v="urn:schemas-microsoft-com:vml" xmlns:wp14="http://schemas.microsoft.com/office/word/2010/wordprocessingDrawing" xmlns:wp="http://schemas.openxmlformats.org/drawingml/2006/wordprocessingDrawing" xmlns:w10="urn:schemas-microsoft-com:office:word" xmlns:w="http://schemas.openxmlformats.org/wordprocessingml/2006/main" xmlns:w14="http://schemas.microsoft.com/office/word/2010/wordml" xmlns:wpg="http://schemas.microsoft.com/office/word/2010/wordprocessingGroup" xmlns:wpi="http://schemas.microsoft.com/office/word/2010/wordprocessingInk" xmlns:wne="http://schemas.microsoft.com/office/word/2006/wordml" xmlns:wps="http://schemas.microsoft.com/office/word/2010/wordprocessingShape" mc:Ignorable="w14 wp14">
+<w:document xmlns:ve="http://schemas.openxmlformats.org/markup-compatibility/2006" xmlns:o="urn:schemas-microsoft-com:office:office" xmlns:r="http://schemas.openxmlformats.org/officeDocument/2006/relationships" xmlns:m="http://schemas.openxmlformats.org/officeDocument/2006/math" xmlns:v="urn:schemas-microsoft-com:vml" xmlns:wp="http://schemas.openxmlformats.org/drawingml/2006/wordprocessingDrawing" xmlns:w10="urn:schemas-microsoft-com:office:word" xmlns:w="http://schemas.openxmlformats.org/wordprocessingml/2006/main" xmlns:wne="http://schemas.microsoft.com/office/word/2006/wordml">
   <w:body>
     <w:p>
       <w:r>
@@ -15,7 +15,13 @@
       <w:bookmarkStart w:id="0" w:name="_GoBack"/>
       <w:bookmarkEnd w:id="0"/>
       <w:r>
-        <w:t xml:space="preserve">The main program for our control system was written entirely </w:t>
+        <w:t>T</w:t>
+      </w:r>
+      <w:r>
+        <w:tab/>
+      </w:r>
+      <w:r>
+        <w:t xml:space="preserve">he main program for our control system was written entirely </w:t>
       </w:r>
       <w:r>
         <w:t xml:space="preserve">in </w:t>
@@ -77,6 +83,9 @@
     </w:p>
     <w:p>
       <w:r>
+        <w:tab/>
+      </w:r>
+      <w:r>
         <w:t xml:space="preserve">The next step of the program asks the user to input the speed </w:t>
       </w:r>
       <w:r>
@@ -103,90 +112,111 @@
       <w:r>
         <w:t xml:space="preserve">. </w:t>
       </w:r>
-      <w:commentRangeStart w:id="1"/>
+      <w:r>
+        <w:t>This is where the system would</w:t>
+      </w:r>
+      <w:r>
+        <w:t xml:space="preserve"> find a corresponding nominal wire speed in an array of nomina</w:t>
+      </w:r>
+      <w:r>
+        <w:t xml:space="preserve">l wire speeds found via testing and sets the welder </w:t>
+      </w:r>
+      <w:r>
+        <w:t>to that wire speed</w:t>
+      </w:r>
+      <w:r>
+        <w:t>, due to constraints the system is hardcoded to go to a default wire speed of 3 inches per second because fine tuning is handled later</w:t>
+      </w:r>
+      <w:r>
+        <w:t>.</w:t>
+      </w:r>
+      <w:r>
+        <w:t xml:space="preserve"> The program then waits for a signal from the CNC mac</w:t>
+      </w:r>
+      <w:r>
+        <w:t xml:space="preserve">hine </w:t>
+      </w:r>
+      <w:r>
+        <w:t xml:space="preserve">confirming </w:t>
+      </w:r>
+      <w:r>
+        <w:t>that it has switched from relocation mode to d</w:t>
+      </w:r>
+      <w:r>
+        <w:t>eposition mode. Once the sy</w:t>
+      </w:r>
+      <w:r>
+        <w:t>stem sees that we have reached d</w:t>
+      </w:r>
+      <w:r>
+        <w:t>eposition mode, it stops the CNC movement and makes sure the welder is not triggered, in order to check the temperature o</w:t>
+      </w:r>
+      <w:r>
+        <w:t>f the base plate</w:t>
+      </w:r>
+      <w:r>
+        <w:t xml:space="preserve">. If the base plate's temperature is too </w:t>
+      </w:r>
+      <w:r>
+        <w:t>high, the system stops and waits for the base plate to cool down below a threshold</w:t>
+      </w:r>
+      <w:r>
+        <w:t>.</w:t>
+      </w:r>
+      <w:r>
+        <w:t xml:space="preserve"> This threshold should be around 200</w:t>
+      </w:r>
       <w:r>
         <w:rPr>
-          <w:highlight w:val="yellow"/>
+          <w:rFonts w:ascii="Cambria Math" w:hAnsi="Cambria Math"/>
         </w:rPr>
-        <w:t>It uses this value to find a corresponding nominal wire speed in an array of nomina</w:t>
+        <w:t>°</w:t>
+      </w:r>
+      <w:r>
+        <w:t>C, due to our temperature sensor's range being far too high (800</w:t>
       </w:r>
       <w:r>
         <w:rPr>
-          <w:highlight w:val="yellow"/>
+          <w:rFonts w:ascii="Cambria Math" w:hAnsi="Cambria Math"/>
         </w:rPr>
-        <w:t xml:space="preserve">l wire speeds found via testing and sets the welder </w:t>
+        <w:t>°</w:t>
+      </w:r>
+      <w:r>
+        <w:t>C to 2200</w:t>
       </w:r>
       <w:r>
         <w:rPr>
-          <w:highlight w:val="yellow"/>
+          <w:rFonts w:ascii="Cambria Math" w:hAnsi="Cambria Math"/>
         </w:rPr>
-        <w:t>to that wire speed</w:t>
-      </w:r>
-      <w:commentRangeEnd w:id="1"/>
+        <w:t>°</w:t>
+      </w:r>
+      <w:r>
+        <w:t>C), this is commented out and done manually right now, a new sensor with a range of around 200</w:t>
+      </w:r>
       <w:r>
         <w:rPr>
-          <w:rStyle w:val="CommentReference"/>
+          <w:rFonts w:ascii="Cambria Math" w:hAnsi="Cambria Math"/>
         </w:rPr>
-        <w:commentReference w:id="1"/>
+        <w:t>°</w:t>
+      </w:r>
+      <w:r>
+        <w:t>C to 1500</w:t>
       </w:r>
       <w:r>
         <w:rPr>
-          <w:highlight w:val="yellow"/>
+          <w:rFonts w:ascii="Cambria Math" w:hAnsi="Cambria Math"/>
         </w:rPr>
-        <w:t>.</w:t>
-      </w:r>
-      <w:r>
-        <w:t xml:space="preserve"> The program then waits for a signal from the CNC mac</w:t>
-      </w:r>
-      <w:r>
-        <w:t xml:space="preserve">hine </w:t>
-      </w:r>
-      <w:r>
-        <w:t xml:space="preserve">confirming </w:t>
-      </w:r>
-      <w:r>
-        <w:t>that it has switched from relocation mode to d</w:t>
-      </w:r>
-      <w:r>
-        <w:t>eposition mode. Once the sy</w:t>
-      </w:r>
-      <w:r>
-        <w:t>stem sees that we have reached d</w:t>
-      </w:r>
-      <w:r>
-        <w:t xml:space="preserve">eposition mode, it stops the CNC movement and makes sure the welder is not triggered, in order to check </w:t>
-      </w:r>
-      <w:commentRangeStart w:id="2"/>
-      <w:r>
-        <w:t>the temperature o</w:t>
-      </w:r>
-      <w:r>
-        <w:t>f the base plate</w:t>
-      </w:r>
-      <w:r>
-        <w:t xml:space="preserve">. </w:t>
-      </w:r>
-      <w:proofErr w:type="gramStart"/>
-      <w:r>
-        <w:t>If the base plate's temperature is too low</w:t>
-      </w:r>
-      <w:r>
-        <w:t>,</w:t>
-      </w:r>
-      <w:r>
-        <w:t xml:space="preserve"> the system will pause and wait for a torch to heat the base plate up to above a given threshold value.</w:t>
-      </w:r>
-      <w:commentRangeEnd w:id="2"/>
-      <w:proofErr w:type="gramEnd"/>
-      <w:r>
-        <w:rPr>
-          <w:rStyle w:val="CommentReference"/>
-        </w:rPr>
-        <w:commentReference w:id="2"/>
+        <w:t>°</w:t>
+      </w:r>
+      <w:r>
+        <w:t>C should be implemented before un-commenting.</w:t>
       </w:r>
     </w:p>
     <w:p>
       <w:r>
+        <w:tab/>
+      </w:r>
+      <w:r>
         <w:t>Upo</w:t>
       </w:r>
       <w:r>
@@ -229,13 +259,7 @@
         <w:t xml:space="preserve"> the system will end the pro</w:t>
       </w:r>
       <w:r>
-        <w:t>gram and return an error report.</w:t>
-      </w:r>
-      <w:r>
-        <w:t xml:space="preserve"> </w:t>
-      </w:r>
-      <w:r>
-        <w:t>If spikes are detected,</w:t>
+        <w:t>gram and return an error report.If spikes are detected,</w:t>
       </w:r>
       <w:r>
         <w:t xml:space="preserve"> the program moves on and </w:t>
@@ -256,36 +280,10 @@
         <w:t>,</w:t>
       </w:r>
       <w:r>
-        <w:t xml:space="preserve"> it moves on to take measurements of </w:t>
-      </w:r>
-      <w:r>
-        <w:t>1)</w:t>
-      </w:r>
-      <w:r>
-        <w:t xml:space="preserve">the number of "peaks" seen by the current sensor, </w:t>
-      </w:r>
-      <w:r>
-        <w:t>2)</w:t>
-      </w:r>
-      <w:r>
-        <w:t xml:space="preserve">the temperature of the weld's base plate, </w:t>
-      </w:r>
-      <w:commentRangeStart w:id="3"/>
-      <w:r>
-        <w:t xml:space="preserve">and  </w:t>
-      </w:r>
-      <w:r>
-        <w:t>3)</w:t>
-      </w:r>
-      <w:r>
-        <w:t xml:space="preserve">the incremental encoder used to measure wire speed. </w:t>
-      </w:r>
-      <w:commentRangeEnd w:id="3"/>
-      <w:r>
-        <w:rPr>
-          <w:rStyle w:val="CommentReference"/>
-        </w:rPr>
-        <w:commentReference w:id="3"/>
+        <w:t xml:space="preserve"> it moves on to take measurements of the number of "peaks" seen by the current sensor</w:t>
+      </w:r>
+      <w:r>
+        <w:t xml:space="preserve">. </w:t>
       </w:r>
       <w:r>
         <w:t>While taking</w:t>
@@ -338,67 +336,81 @@
     </w:p>
     <w:p>
       <w:r>
-        <w:t>At the end of checking all sensor measurements, the system begins comparing the observed value</w:t>
-      </w:r>
-      <w:r>
-        <w:t>s</w:t>
-      </w:r>
-      <w:r>
-        <w:t xml:space="preserve"> with the pre-programmed threshold values. </w:t>
-      </w:r>
-      <w:commentRangeStart w:id="4"/>
-      <w:r>
-        <w:t>The first check is to make sure that the current plate temperature is at an acceptable value</w:t>
-      </w:r>
-      <w:commentRangeEnd w:id="4"/>
-      <w:r>
-        <w:rPr>
-          <w:rStyle w:val="CommentReference"/>
-        </w:rPr>
-        <w:commentReference w:id="4"/>
-      </w:r>
-      <w:r>
-        <w:t xml:space="preserve">. </w:t>
-      </w:r>
-      <w:commentRangeStart w:id="5"/>
-      <w:r>
-        <w:t>If the temperature has fallen or risen too far, the whole system stops</w:t>
-      </w:r>
-      <w:commentRangeEnd w:id="5"/>
-      <w:r>
-        <w:rPr>
-          <w:rStyle w:val="CommentReference"/>
-        </w:rPr>
-        <w:commentReference w:id="5"/>
-      </w:r>
-      <w:r>
-        <w:t xml:space="preserve">, and runs the torch routine before starting the system back at the initial timestamp read. If the temperature is at an acceptable value, the average droplet spacing is checked against a nominal value found through testing. If the error between the two </w:t>
+        <w:tab/>
+      </w:r>
+      <w:r>
+        <w:t xml:space="preserve">Once the CNC machine leaves deposition mode, the system will turn off the welder and wait until the CNC machine has reached deposition mode again. While the system is waiting for deposition mode, it continuously checks the temperature of the plate. </w:t>
+      </w:r>
+      <w:r>
+        <w:t>If the temperature is at</w:t>
+      </w:r>
+      <w:r>
+        <w:t xml:space="preserve"> or below</w:t>
+      </w:r>
+      <w:r>
+        <w:t xml:space="preserve"> an accept</w:t>
+      </w:r>
+      <w:r>
+        <w:t>able value, it re-enters the deposition procedure which does the following measurement</w:t>
+      </w:r>
+      <w:r>
+        <w:t>.</w:t>
+      </w:r>
+      <w:r>
+        <w:t xml:space="preserve"> The program measures the time between current spikes which are caused by the welder. It then calculates an error value from a nominal pre-programmed time that was determined through testing (found </w:t>
+      </w:r>
+      <w:hyperlink r:id="rId5" w:history="1">
+        <w:r>
+          <w:rPr>
+            <w:rStyle w:val="Hyperlink"/>
+          </w:rPr>
+          <w:t>here</w:t>
+        </w:r>
+      </w:hyperlink>
+      <w:r>
+        <w:t xml:space="preserve">). </w:t>
+      </w:r>
+      <w:r>
+        <w:t xml:space="preserve"> If the error between the two </w:t>
       </w:r>
       <w:r>
         <w:t>values is greater or less than 8</w:t>
       </w:r>
       <w:r>
-        <w:t>0%, the system terminates with an error, asking the user to double check that the entire system is working. The last check is to see if the droplet spa</w:t>
-      </w:r>
-      <w:r>
-        <w:t>cing is greater or less than a 10</w:t>
-      </w:r>
-      <w:r>
-        <w:t xml:space="preserve">% tolerance, and if so the system makes an appropriate proportional adjustment to the wire speed before continuing </w:t>
-      </w:r>
-      <w:commentRangeStart w:id="6"/>
-      <w:r>
-        <w:t>on</w:t>
-      </w:r>
-      <w:commentRangeEnd w:id="6"/>
-      <w:r>
-        <w:rPr>
-          <w:rStyle w:val="CommentReference"/>
-        </w:rPr>
-        <w:commentReference w:id="6"/>
-      </w:r>
-      <w:r>
-        <w:t>.</w:t>
+        <w:t xml:space="preserve">0%, the system terminates with an error, asking the user to double check that the entire system is working. The last check is to see if the droplet </w:t>
+      </w:r>
+      <w:r>
+        <w:lastRenderedPageBreak/>
+        <w:t>spa</w:t>
+      </w:r>
+      <w:r>
+        <w:t xml:space="preserve">cing is </w:t>
+      </w:r>
+      <w:r>
+        <w:t>greater or less than a 2</w:t>
+      </w:r>
+      <w:r>
+        <w:t>0</w:t>
+      </w:r>
+      <w:r>
+        <w:t>% tolerance, and if so the system makes an appropriate proportional adjustment to the wire speed before continuing on.</w:t>
+      </w:r>
+    </w:p>
+    <w:p>
+      <w:r>
+        <w:tab/>
+      </w:r>
+      <w:r>
+        <w:t xml:space="preserve">The method used for adjusting the wire speed is based on the average error seen by the above measurements. In order to make an adjustment the program takes ten error samples, stores them in an array and calculates their average. The system </w:t>
+      </w:r>
+      <w:r>
+        <w:t>then uses that average error value as a wire speed to be set because the value will always be less than 0.8 and greater than 0.2 it is an appropriate adjustment to make. Future iterations of the system could include a better adjustment algorithm for this number such as PI or PID control.</w:t>
+      </w:r>
+    </w:p>
+    <w:p>
+      <w:r>
+        <w:tab/>
+        <w:t xml:space="preserve">Finally at the end of the deposition loop the system calculates how long it has been continuously welding based upon the timestamp taken when it enters this loop. If the welder has been on longer than recommended by the manufacturer (2 minutes) the system halts the CNC and the Welder. It then waits for the manufacturer recommended cool down time (8 minutes). Later iterations of this machine may reach a 100% duty cycle in which this can be removed entirely. </w:t>
       </w:r>
     </w:p>
     <w:sectPr>
@@ -411,131 +423,8 @@
 </w:document>
 </file>
 
-<file path=word/comments.xml><?xml version="1.0" encoding="utf-8"?>
-<w:comments xmlns:wpc="http://schemas.microsoft.com/office/word/2010/wordprocessingCanvas" xmlns:mc="http://schemas.openxmlformats.org/markup-compatibility/2006" xmlns:o="urn:schemas-microsoft-com:office:office" xmlns:r="http://schemas.openxmlformats.org/officeDocument/2006/relationships" xmlns:m="http://schemas.openxmlformats.org/officeDocument/2006/math" xmlns:v="urn:schemas-microsoft-com:vml" xmlns:wp14="http://schemas.microsoft.com/office/word/2010/wordprocessingDrawing" xmlns:wp="http://schemas.openxmlformats.org/drawingml/2006/wordprocessingDrawing" xmlns:w10="urn:schemas-microsoft-com:office:word" xmlns:w="http://schemas.openxmlformats.org/wordprocessingml/2006/main" xmlns:w14="http://schemas.microsoft.com/office/word/2010/wordml" xmlns:wpg="http://schemas.microsoft.com/office/word/2010/wordprocessingGroup" xmlns:wpi="http://schemas.microsoft.com/office/word/2010/wordprocessingInk" xmlns:wne="http://schemas.microsoft.com/office/word/2006/wordml" xmlns:wps="http://schemas.microsoft.com/office/word/2010/wordprocessingShape" mc:Ignorable="w14 wp14">
-  <w:comment w:id="1" w:author="Cameron Tribe" w:date="2015-06-04T14:26:00Z" w:initials="CT">
-    <w:p>
-      <w:pPr>
-        <w:pStyle w:val="CommentText"/>
-      </w:pPr>
-      <w:r>
-        <w:rPr>
-          <w:rStyle w:val="CommentReference"/>
-        </w:rPr>
-        <w:annotationRef/>
-      </w:r>
-      <w:r>
-        <w:t>Update</w:t>
-      </w:r>
-    </w:p>
-  </w:comment>
-  <w:comment w:id="2" w:author="Cameron Tribe" w:date="2015-06-04T14:28:00Z" w:initials="CT">
-    <w:p>
-      <w:pPr>
-        <w:pStyle w:val="CommentText"/>
-      </w:pPr>
-      <w:r>
-        <w:rPr>
-          <w:rStyle w:val="CommentReference"/>
-        </w:rPr>
-        <w:annotationRef/>
-      </w:r>
-      <w:proofErr w:type="gramStart"/>
-      <w:r>
-        <w:t>update</w:t>
-      </w:r>
-      <w:proofErr w:type="gramEnd"/>
-    </w:p>
-  </w:comment>
-  <w:comment w:id="3" w:author="Cameron Tribe" w:date="2015-06-04T14:30:00Z" w:initials="CT">
-    <w:p>
-      <w:pPr>
-        <w:pStyle w:val="CommentText"/>
-      </w:pPr>
-      <w:r>
-        <w:rPr>
-          <w:rStyle w:val="CommentReference"/>
-        </w:rPr>
-        <w:annotationRef/>
-      </w:r>
-      <w:proofErr w:type="gramStart"/>
-      <w:r>
-        <w:t>not</w:t>
-      </w:r>
-      <w:proofErr w:type="gramEnd"/>
-      <w:r>
-        <w:t xml:space="preserve"> correct</w:t>
-      </w:r>
-    </w:p>
-  </w:comment>
-  <w:comment w:id="4" w:author="Cameron Tribe" w:date="2015-06-04T14:30:00Z" w:initials="CT">
-    <w:p>
-      <w:pPr>
-        <w:pStyle w:val="CommentText"/>
-      </w:pPr>
-      <w:r>
-        <w:rPr>
-          <w:rStyle w:val="CommentReference"/>
-        </w:rPr>
-        <w:annotationRef/>
-      </w:r>
-      <w:proofErr w:type="gramStart"/>
-      <w:r>
-        <w:t>not</w:t>
-      </w:r>
-      <w:proofErr w:type="gramEnd"/>
-      <w:r>
-        <w:t xml:space="preserve"> correct</w:t>
-      </w:r>
-    </w:p>
-  </w:comment>
-  <w:comment w:id="5" w:author="Cameron Tribe" w:date="2015-06-04T14:31:00Z" w:initials="CT">
-    <w:p>
-      <w:pPr>
-        <w:pStyle w:val="CommentText"/>
-      </w:pPr>
-      <w:r>
-        <w:rPr>
-          <w:rStyle w:val="CommentReference"/>
-        </w:rPr>
-        <w:annotationRef/>
-      </w:r>
-      <w:proofErr w:type="gramStart"/>
-      <w:r>
-        <w:t>not</w:t>
-      </w:r>
-      <w:proofErr w:type="gramEnd"/>
-      <w:r>
-        <w:t xml:space="preserve"> correct</w:t>
-      </w:r>
-    </w:p>
-  </w:comment>
-  <w:comment w:id="6" w:author="Cameron Tribe" w:date="2015-06-04T14:32:00Z" w:initials="CT">
-    <w:p>
-      <w:pPr>
-        <w:pStyle w:val="CommentText"/>
-      </w:pPr>
-      <w:r>
-        <w:rPr>
-          <w:rStyle w:val="CommentReference"/>
-        </w:rPr>
-        <w:annotationRef/>
-      </w:r>
-      <w:proofErr w:type="gramStart"/>
-      <w:r>
-        <w:t>add</w:t>
-      </w:r>
-      <w:proofErr w:type="gramEnd"/>
-      <w:r>
-        <w:t xml:space="preserve"> more info about </w:t>
-      </w:r>
-    </w:p>
-  </w:comment>
-</w:comments>
-</file>
-
 <file path=word/styles.xml><?xml version="1.0" encoding="utf-8"?>
-<w:styles xmlns:mc="http://schemas.openxmlformats.org/markup-compatibility/2006" xmlns:r="http://schemas.openxmlformats.org/officeDocument/2006/relationships" xmlns:w="http://schemas.openxmlformats.org/wordprocessingml/2006/main" xmlns:w14="http://schemas.microsoft.com/office/word/2010/wordml" mc:Ignorable="w14">
+<w:styles xmlns:r="http://schemas.openxmlformats.org/officeDocument/2006/relationships" xmlns:w="http://schemas.openxmlformats.org/wordprocessingml/2006/main">
   <w:docDefaults>
     <w:rPrDefault>
       <w:rPr>
@@ -706,6 +595,7 @@
     <w:uiPriority w:val="99"/>
     <w:semiHidden/>
     <w:unhideWhenUsed/>
+    <w:qFormat/>
     <w:tblPr>
       <w:tblInd w:w="0" w:type="dxa"/>
       <w:tblCellMar>
@@ -820,6 +710,17 @@
       <w:rFonts w:ascii="Lucida Grande" w:hAnsi="Lucida Grande" w:cs="Lucida Grande"/>
       <w:sz w:val="18"/>
       <w:szCs w:val="18"/>
+    </w:rPr>
+  </w:style>
+  <w:style w:type="character" w:styleId="Hyperlink">
+    <w:name w:val="Hyperlink"/>
+    <w:basedOn w:val="DefaultParagraphFont"/>
+    <w:uiPriority w:val="99"/>
+    <w:unhideWhenUsed/>
+    <w:rsid w:val="00C34BEA"/>
+    <w:rPr>
+      <w:color w:val="0000FF" w:themeColor="hyperlink"/>
+      <w:u w:val="single"/>
     </w:rPr>
   </w:style>
 </w:styles>
@@ -1397,4 +1298,16 @@
   <a:objectDefaults/>
   <a:extraClrSchemeLst/>
 </a:theme>
+</file>
+
+<file path=customXml/item1.xml><?xml version="1.0" encoding="utf-8"?>
+<b:Sources xmlns:b="http://schemas.openxmlformats.org/officeDocument/2006/bibliography" xmlns="http://schemas.openxmlformats.org/officeDocument/2006/bibliography" SelectedStyle="\APA.XSL" StyleName="APA"/>
+</file>
+
+<file path=customXml/itemProps1.xml><?xml version="1.0" encoding="utf-8"?>
+<ds:datastoreItem xmlns:ds="http://schemas.openxmlformats.org/officeDocument/2006/customXml" ds:itemID="{F0D453CB-8972-4F93-AFC6-326B3028B4DB}">
+  <ds:schemaRefs>
+    <ds:schemaRef ds:uri="http://schemas.openxmlformats.org/officeDocument/2006/bibliography"/>
+  </ds:schemaRefs>
+</ds:datastoreItem>
 </file>
</xml_diff>